<commit_message>
Update Ramkumar Amalraj Resume.docx
</commit_message>
<xml_diff>
--- a/Ramkumar Amalraj Resume.docx
+++ b/Ramkumar Amalraj Resume.docx
@@ -106,6 +106,7 @@
                 <w:showingPlcHdr/>
                 <w15:appearance w15:val="hidden"/>
               </w:sdtPr>
+              <w:sdtEndPr/>
               <w:sdtContent>
                 <w:r>
                   <w:rPr>
@@ -168,6 +169,7 @@
                 <w:showingPlcHdr/>
                 <w15:appearance w15:val="hidden"/>
               </w:sdtPr>
+              <w:sdtEndPr/>
               <w:sdtContent>
                 <w:r>
                   <w:rPr>
@@ -526,7 +528,39 @@
               <w:rPr>
                 <w:color w:val="auto"/>
               </w:rPr>
-              <w:t xml:space="preserve"> (Saved in $1900 quoted repair costs)</w:t>
+              <w:t xml:space="preserve"> (Saved</w:t>
+            </w:r>
+            <w:r>
+              <w:rPr>
+                <w:color w:val="auto"/>
+              </w:rPr>
+              <w:t xml:space="preserve"> $</w:t>
+            </w:r>
+            <w:bookmarkStart w:id="0" w:name="_GoBack"/>
+            <w:bookmarkEnd w:id="0"/>
+            <w:r>
+              <w:rPr>
+                <w:color w:val="auto"/>
+              </w:rPr>
+              <w:t>30</w:t>
+            </w:r>
+            <w:r>
+              <w:rPr>
+                <w:color w:val="auto"/>
+              </w:rPr>
+              <w:t>00</w:t>
+            </w:r>
+            <w:r>
+              <w:rPr>
+                <w:color w:val="auto"/>
+              </w:rPr>
+              <w:t xml:space="preserve"> in</w:t>
+            </w:r>
+            <w:r>
+              <w:rPr>
+                <w:color w:val="auto"/>
+              </w:rPr>
+              <w:t xml:space="preserve"> quoted repair costs)</w:t>
             </w:r>
             <w:r>
               <w:rPr>
@@ -560,6 +594,7 @@
           <w:showingPlcHdr/>
           <w15:appearance w15:val="hidden"/>
         </w:sdtPr>
+        <w:sdtEndPr/>
         <w:sdtContent>
           <w:r>
             <w:rPr>
@@ -903,6 +938,7 @@
           <w:showingPlcHdr/>
           <w15:appearance w15:val="hidden"/>
         </w:sdtPr>
+        <w:sdtEndPr/>
         <w:sdtContent>
           <w:r>
             <w:rPr>
@@ -1097,7 +1133,7 @@
           <w:b/>
           <w:color w:val="auto"/>
         </w:rPr>
-        <w:t xml:space="preserve"> Projects, Work</w:t>
+        <w:t xml:space="preserve"> Projects</w:t>
       </w:r>
       <w:r>
         <w:rPr>
@@ -1183,6 +1219,7 @@
           <w:showingPlcHdr/>
           <w15:appearance w15:val="hidden"/>
         </w:sdtPr>
+        <w:sdtEndPr/>
         <w:sdtContent>
           <w:r>
             <w:rPr>
@@ -1385,8 +1422,6 @@
               </w:rPr>
               <w:t xml:space="preserve"> to a well-made project</w:t>
             </w:r>
-            <w:bookmarkStart w:id="0" w:name="_GoBack"/>
-            <w:bookmarkEnd w:id="0"/>
             <w:r>
               <w:rPr>
                 <w:b w:val="0"/>
@@ -28187,16 +28222,18 @@
     <w:panose1 w:val="020B0502040204020203"/>
     <w:charset w:val="00"/>
     <w:family w:val="swiss"/>
+    <w:notTrueType/>
     <w:pitch w:val="variable"/>
-    <w:sig w:usb0="E4002EFF" w:usb1="C000E47F" w:usb2="00000009" w:usb3="00000000" w:csb0="000001FF" w:csb1="00000000"/>
+    <w:sig w:usb0="00000003" w:usb1="00000000" w:usb2="00000000" w:usb3="00000000" w:csb0="00000001" w:csb1="00000000"/>
   </w:font>
   <w:font w:name="SimSun">
     <w:altName w:val="宋体"/>
     <w:panose1 w:val="02010600030101010101"/>
     <w:charset w:val="86"/>
     <w:family w:val="auto"/>
+    <w:notTrueType/>
     <w:pitch w:val="variable"/>
-    <w:sig w:usb0="00000203" w:usb1="288F0000" w:usb2="00000016" w:usb3="00000000" w:csb0="00040001" w:csb1="00000000"/>
+    <w:sig w:usb0="00000001" w:usb1="080E0000" w:usb2="00000010" w:usb3="00000000" w:csb0="00040000" w:csb1="00000000"/>
   </w:font>
   <w:font w:name="Calibri Light">
     <w:panose1 w:val="020F0302020204030204"/>
@@ -29096,7 +29133,7 @@
 </file>
 
 <file path=customXml/itemProps1.xml><?xml version="1.0" encoding="utf-8"?>
-<ds:datastoreItem xmlns:ds="http://schemas.openxmlformats.org/officeDocument/2006/customXml" ds:itemID="{EA308260-67C0-4F25-8B22-4C090233DE3C}">
+<ds:datastoreItem xmlns:ds="http://schemas.openxmlformats.org/officeDocument/2006/customXml" ds:itemID="{44CFEFF7-9FDD-45AA-BC5A-6D3AC832AFFB}">
   <ds:schemaRefs>
     <ds:schemaRef ds:uri="http://schemas.openxmlformats.org/officeDocument/2006/bibliography"/>
   </ds:schemaRefs>

</xml_diff>